<commit_message>
(rev 02/04/18 5:00 pm)
->se añade NewClassActivity para ingreso de clase por parte del profesor
->sigue faltando diseño de la interfaz y terminar el Doc. de requisitos
</commit_message>
<xml_diff>
--- a/Mockup_PresenteApp/DocumentoRequisitos.docx
+++ b/Mockup_PresenteApp/DocumentoRequisitos.docx
@@ -1,6 +1,6 @@
 
 <file path=word/document.xml><?xml version="1.0" encoding="utf-8"?>
-<w:document xmlns:wpc="http://schemas.microsoft.com/office/word/2010/wordprocessingCanvas" xmlns:cx="http://schemas.microsoft.com/office/drawing/2014/chartex" xmlns:cx1="http://schemas.microsoft.com/office/drawing/2015/9/8/chartex" xmlns:cx2="http://schemas.microsoft.com/office/drawing/2015/10/21/chartex" xmlns:cx3="http://schemas.microsoft.com/office/drawing/2016/5/9/chartex" xmlns:cx4="http://schemas.microsoft.com/office/drawing/2016/5/10/chartex" xmlns:cx5="http://schemas.microsoft.com/office/drawing/2016/5/11/chartex" xmlns:cx6="http://schemas.microsoft.com/office/drawing/2016/5/12/chartex" xmlns:cx7="http://schemas.microsoft.com/office/drawing/2016/5/13/chartex" xmlns:cx8="http://schemas.microsoft.com/office/drawing/2016/5/14/chartex" xmlns:mc="http://schemas.openxmlformats.org/markup-compatibility/2006" xmlns:aink="http://schemas.microsoft.com/office/drawing/2016/ink" xmlns:am3d="http://schemas.microsoft.com/office/drawing/2017/model3d" xmlns:o="urn:schemas-microsoft-com:office:office" xmlns:r="http://schemas.openxmlformats.org/officeDocument/2006/relationships" xmlns:m="http://schemas.openxmlformats.org/officeDocument/2006/math" xmlns:v="urn:schemas-microsoft-com:vml" xmlns:wp14="http://schemas.microsoft.com/office/word/2010/wordprocessingDrawing" xmlns:wp="http://schemas.openxmlformats.org/drawingml/2006/wordprocessingDrawing" xmlns:w10="urn:schemas-microsoft-com:office:word" xmlns:w="http://schemas.openxmlformats.org/wordprocessingml/2006/main" xmlns:w14="http://schemas.microsoft.com/office/word/2010/wordml" xmlns:w15="http://schemas.microsoft.com/office/word/2012/wordml" xmlns:w16cid="http://schemas.microsoft.com/office/word/2016/wordml/cid" xmlns:w16se="http://schemas.microsoft.com/office/word/2015/wordml/symex" xmlns:wpg="http://schemas.microsoft.com/office/word/2010/wordprocessingGroup" xmlns:wpi="http://schemas.microsoft.com/office/word/2010/wordprocessingInk" xmlns:wne="http://schemas.microsoft.com/office/word/2006/wordml" xmlns:wps="http://schemas.microsoft.com/office/word/2010/wordprocessingShape" mc:Ignorable="w14 w15 w16se w16cid wp14">
+<w:document xmlns:wpc="http://schemas.microsoft.com/office/word/2010/wordprocessingCanvas" xmlns:cx="http://schemas.microsoft.com/office/drawing/2014/chartex" xmlns:mc="http://schemas.openxmlformats.org/markup-compatibility/2006" xmlns:o="urn:schemas-microsoft-com:office:office" xmlns:r="http://schemas.openxmlformats.org/officeDocument/2006/relationships" xmlns:m="http://schemas.openxmlformats.org/officeDocument/2006/math" xmlns:v="urn:schemas-microsoft-com:vml" xmlns:wp14="http://schemas.microsoft.com/office/word/2010/wordprocessingDrawing" xmlns:wp="http://schemas.openxmlformats.org/drawingml/2006/wordprocessingDrawing" xmlns:w10="urn:schemas-microsoft-com:office:word" xmlns:w="http://schemas.openxmlformats.org/wordprocessingml/2006/main" xmlns:w14="http://schemas.microsoft.com/office/word/2010/wordml" xmlns:w15="http://schemas.microsoft.com/office/word/2012/wordml" xmlns:w16se="http://schemas.microsoft.com/office/word/2015/wordml/symex" xmlns:wpg="http://schemas.microsoft.com/office/word/2010/wordprocessingGroup" xmlns:wpi="http://schemas.microsoft.com/office/word/2010/wordprocessingInk" xmlns:wne="http://schemas.microsoft.com/office/word/2006/wordml" xmlns:wps="http://schemas.microsoft.com/office/word/2010/wordprocessingShape" mc:Ignorable="w14 w15 w16se wp14">
   <w:body>
     <w:p>
       <w:pPr>
@@ -163,19 +163,38 @@
     </w:p>
     <w:p>
       <w:pPr>
-        <w:rPr>
-          <w:rFonts w:ascii="Times New Roman" w:hAnsi="Times New Roman" w:cs="Times New Roman"/>
-          <w:sz w:val="24"/>
-          <w:szCs w:val="24"/>
-        </w:rPr>
-      </w:pPr>
-      <w:r>
-        <w:rPr>
-          <w:rFonts w:ascii="Times New Roman" w:hAnsi="Times New Roman" w:cs="Times New Roman"/>
-          <w:sz w:val="24"/>
-          <w:szCs w:val="24"/>
-        </w:rPr>
-        <w:t xml:space="preserve">Haciendo uso de la herramienta de prototipado </w:t>
+        <w:jc w:val="both"/>
+        <w:rPr>
+          <w:rFonts w:ascii="Times New Roman" w:hAnsi="Times New Roman" w:cs="Times New Roman"/>
+          <w:sz w:val="24"/>
+          <w:szCs w:val="24"/>
+        </w:rPr>
+      </w:pPr>
+      <w:r>
+        <w:rPr>
+          <w:rFonts w:ascii="Times New Roman" w:hAnsi="Times New Roman" w:cs="Times New Roman"/>
+          <w:sz w:val="24"/>
+          <w:szCs w:val="24"/>
+        </w:rPr>
+        <w:t xml:space="preserve">Haciendo uso de la herramienta de </w:t>
+      </w:r>
+      <w:proofErr w:type="spellStart"/>
+      <w:r>
+        <w:rPr>
+          <w:rFonts w:ascii="Times New Roman" w:hAnsi="Times New Roman" w:cs="Times New Roman"/>
+          <w:sz w:val="24"/>
+          <w:szCs w:val="24"/>
+        </w:rPr>
+        <w:t>prototipado</w:t>
+      </w:r>
+      <w:proofErr w:type="spellEnd"/>
+      <w:r>
+        <w:rPr>
+          <w:rFonts w:ascii="Times New Roman" w:hAnsi="Times New Roman" w:cs="Times New Roman"/>
+          <w:sz w:val="24"/>
+          <w:szCs w:val="24"/>
+        </w:rPr>
+        <w:t xml:space="preserve"> </w:t>
       </w:r>
       <w:proofErr w:type="spellStart"/>
       <w:r>
@@ -256,6 +275,7 @@
           <w:ilvl w:val="0"/>
           <w:numId w:val="1"/>
         </w:numPr>
+        <w:jc w:val="both"/>
         <w:rPr>
           <w:rFonts w:ascii="Times New Roman" w:hAnsi="Times New Roman" w:cs="Times New Roman"/>
           <w:b/>
@@ -295,6 +315,7 @@
           <w:ilvl w:val="0"/>
           <w:numId w:val="1"/>
         </w:numPr>
+        <w:jc w:val="both"/>
         <w:rPr>
           <w:rFonts w:ascii="Times New Roman" w:hAnsi="Times New Roman" w:cs="Times New Roman"/>
           <w:b/>
@@ -318,6 +339,7 @@
           <w:ilvl w:val="0"/>
           <w:numId w:val="1"/>
         </w:numPr>
+        <w:jc w:val="both"/>
         <w:rPr>
           <w:rFonts w:ascii="Times New Roman" w:hAnsi="Times New Roman" w:cs="Times New Roman"/>
           <w:sz w:val="24"/>
@@ -358,6 +380,7 @@
           <w:ilvl w:val="0"/>
           <w:numId w:val="1"/>
         </w:numPr>
+        <w:jc w:val="both"/>
         <w:rPr>
           <w:rFonts w:ascii="Times New Roman" w:hAnsi="Times New Roman" w:cs="Times New Roman"/>
           <w:sz w:val="24"/>
@@ -380,6 +403,7 @@
           <w:ilvl w:val="0"/>
           <w:numId w:val="1"/>
         </w:numPr>
+        <w:jc w:val="both"/>
         <w:rPr>
           <w:rFonts w:ascii="Times New Roman" w:hAnsi="Times New Roman" w:cs="Times New Roman"/>
           <w:sz w:val="24"/>
@@ -402,6 +426,7 @@
           <w:ilvl w:val="0"/>
           <w:numId w:val="1"/>
         </w:numPr>
+        <w:jc w:val="both"/>
         <w:rPr>
           <w:rFonts w:ascii="Times New Roman" w:hAnsi="Times New Roman" w:cs="Times New Roman"/>
           <w:sz w:val="24"/>
@@ -440,51 +465,20 @@
           <w:ilvl w:val="0"/>
           <w:numId w:val="1"/>
         </w:numPr>
-        <w:rPr>
-          <w:rFonts w:ascii="Times New Roman" w:hAnsi="Times New Roman" w:cs="Times New Roman"/>
-          <w:sz w:val="24"/>
-          <w:szCs w:val="24"/>
-        </w:rPr>
-      </w:pPr>
-      <w:r>
-        <w:rPr>
-          <w:rFonts w:ascii="Times New Roman" w:hAnsi="Times New Roman" w:cs="Times New Roman"/>
-          <w:sz w:val="24"/>
-          <w:szCs w:val="24"/>
-        </w:rPr>
-        <w:t xml:space="preserve">Al acceder a mis cursos el </w:t>
-      </w:r>
-      <w:r>
-        <w:rPr>
-          <w:rFonts w:ascii="Times New Roman" w:hAnsi="Times New Roman" w:cs="Times New Roman"/>
-          <w:sz w:val="24"/>
-          <w:szCs w:val="24"/>
-        </w:rPr>
-        <w:t>profesor</w:t>
-      </w:r>
-      <w:r>
-        <w:rPr>
-          <w:rFonts w:ascii="Times New Roman" w:hAnsi="Times New Roman" w:cs="Times New Roman"/>
-          <w:sz w:val="24"/>
-          <w:szCs w:val="24"/>
-        </w:rPr>
-        <w:t xml:space="preserve"> podrá observar los cursos que </w:t>
-      </w:r>
-      <w:r>
-        <w:rPr>
-          <w:rFonts w:ascii="Times New Roman" w:hAnsi="Times New Roman" w:cs="Times New Roman"/>
-          <w:sz w:val="24"/>
-          <w:szCs w:val="24"/>
-        </w:rPr>
-        <w:t>dicta, puede agregar más cursos si lo desea</w:t>
-      </w:r>
-      <w:r>
-        <w:rPr>
-          <w:rFonts w:ascii="Times New Roman" w:hAnsi="Times New Roman" w:cs="Times New Roman"/>
-          <w:sz w:val="24"/>
-          <w:szCs w:val="24"/>
-        </w:rPr>
-        <w:t xml:space="preserve"> y puede ingresar a ellos para observar más detalles.</w:t>
+        <w:jc w:val="both"/>
+        <w:rPr>
+          <w:rFonts w:ascii="Times New Roman" w:hAnsi="Times New Roman" w:cs="Times New Roman"/>
+          <w:sz w:val="24"/>
+          <w:szCs w:val="24"/>
+        </w:rPr>
+      </w:pPr>
+      <w:r>
+        <w:rPr>
+          <w:rFonts w:ascii="Times New Roman" w:hAnsi="Times New Roman" w:cs="Times New Roman"/>
+          <w:sz w:val="24"/>
+          <w:szCs w:val="24"/>
+        </w:rPr>
+        <w:t>Al acceder a mis cursos el profesor podrá observar los cursos que dicta, puede agregar más cursos si lo desea y puede ingresar a ellos para observar más detalles.</w:t>
       </w:r>
     </w:p>
     <w:p>
@@ -494,6 +488,7 @@
           <w:ilvl w:val="0"/>
           <w:numId w:val="1"/>
         </w:numPr>
+        <w:jc w:val="both"/>
         <w:rPr>
           <w:rFonts w:ascii="Times New Roman" w:hAnsi="Times New Roman" w:cs="Times New Roman"/>
           <w:sz w:val="24"/>
@@ -524,6 +519,7 @@
           <w:ilvl w:val="0"/>
           <w:numId w:val="1"/>
         </w:numPr>
+        <w:jc w:val="both"/>
         <w:rPr>
           <w:rFonts w:ascii="Times New Roman" w:hAnsi="Times New Roman" w:cs="Times New Roman"/>
           <w:sz w:val="24"/>
@@ -578,6 +574,7 @@
           <w:ilvl w:val="0"/>
           <w:numId w:val="1"/>
         </w:numPr>
+        <w:jc w:val="both"/>
         <w:rPr>
           <w:rFonts w:ascii="Times New Roman" w:hAnsi="Times New Roman" w:cs="Times New Roman"/>
           <w:sz w:val="24"/>
@@ -600,6 +597,7 @@
           <w:ilvl w:val="0"/>
           <w:numId w:val="1"/>
         </w:numPr>
+        <w:jc w:val="both"/>
         <w:rPr>
           <w:rFonts w:ascii="Times New Roman" w:hAnsi="Times New Roman" w:cs="Times New Roman"/>
           <w:sz w:val="24"/>
@@ -618,6 +616,7 @@
     <w:p>
       <w:pPr>
         <w:pStyle w:val="Prrafodelista"/>
+        <w:jc w:val="both"/>
         <w:rPr>
           <w:rFonts w:ascii="Times New Roman" w:hAnsi="Times New Roman" w:cs="Times New Roman"/>
           <w:sz w:val="24"/>
@@ -652,6 +651,7 @@
           <w:ilvl w:val="0"/>
           <w:numId w:val="1"/>
         </w:numPr>
+        <w:jc w:val="both"/>
         <w:rPr>
           <w:rFonts w:ascii="Times New Roman" w:hAnsi="Times New Roman" w:cs="Times New Roman"/>
           <w:b/>
@@ -693,6 +693,7 @@
           <w:ilvl w:val="0"/>
           <w:numId w:val="1"/>
         </w:numPr>
+        <w:jc w:val="both"/>
         <w:rPr>
           <w:rFonts w:ascii="Times New Roman" w:hAnsi="Times New Roman" w:cs="Times New Roman"/>
           <w:b/>
@@ -742,6 +743,7 @@
           <w:ilvl w:val="0"/>
           <w:numId w:val="1"/>
         </w:numPr>
+        <w:jc w:val="both"/>
         <w:rPr>
           <w:rFonts w:ascii="Times New Roman" w:hAnsi="Times New Roman" w:cs="Times New Roman"/>
           <w:b/>
@@ -773,6 +775,7 @@
           <w:ilvl w:val="0"/>
           <w:numId w:val="1"/>
         </w:numPr>
+        <w:jc w:val="both"/>
         <w:rPr>
           <w:rFonts w:ascii="Times New Roman" w:hAnsi="Times New Roman" w:cs="Times New Roman"/>
           <w:b/>
@@ -864,6 +867,7 @@
           <w:ilvl w:val="0"/>
           <w:numId w:val="1"/>
         </w:numPr>
+        <w:jc w:val="both"/>
         <w:rPr>
           <w:rFonts w:ascii="Times New Roman" w:hAnsi="Times New Roman" w:cs="Times New Roman"/>
           <w:b/>
@@ -887,6 +891,7 @@
           <w:ilvl w:val="0"/>
           <w:numId w:val="1"/>
         </w:numPr>
+        <w:jc w:val="both"/>
         <w:rPr>
           <w:rFonts w:ascii="Times New Roman" w:hAnsi="Times New Roman" w:cs="Times New Roman"/>
           <w:b/>
@@ -935,8 +940,6 @@
           <w:szCs w:val="24"/>
         </w:rPr>
       </w:pPr>
-      <w:bookmarkStart w:id="0" w:name="_GoBack"/>
-      <w:bookmarkEnd w:id="0"/>
     </w:p>
     <w:p>
       <w:pPr>
@@ -964,6 +967,7 @@
           <w:ilvl w:val="0"/>
           <w:numId w:val="1"/>
         </w:numPr>
+        <w:jc w:val="both"/>
         <w:rPr>
           <w:rFonts w:ascii="Times New Roman" w:hAnsi="Times New Roman" w:cs="Times New Roman"/>
           <w:b/>
@@ -1029,6 +1033,7 @@
           <w:ilvl w:val="0"/>
           <w:numId w:val="1"/>
         </w:numPr>
+        <w:jc w:val="both"/>
         <w:rPr>
           <w:rFonts w:ascii="Times New Roman" w:hAnsi="Times New Roman" w:cs="Times New Roman"/>
           <w:b/>
@@ -1088,6 +1093,8 @@
         </w:rPr>
         <w:t xml:space="preserve"> tener idea de el uso de requisitos no funcionales como por ejemplo el acceso y el manejo de la base datos, el uso de </w:t>
       </w:r>
+      <w:bookmarkStart w:id="0" w:name="_GoBack"/>
+      <w:bookmarkEnd w:id="0"/>
       <w:proofErr w:type="spellStart"/>
       <w:r>
         <w:rPr>
@@ -1133,6 +1140,7 @@
           <w:ilvl w:val="0"/>
           <w:numId w:val="1"/>
         </w:numPr>
+        <w:jc w:val="both"/>
         <w:rPr>
           <w:rFonts w:ascii="Times New Roman" w:hAnsi="Times New Roman" w:cs="Times New Roman"/>
           <w:b/>
@@ -1148,7 +1156,6 @@
         </w:rPr>
         <w:t xml:space="preserve">Es importante tener claridad de como se desea que sea el proyecto. Es por esto </w:t>
       </w:r>
-      <w:proofErr w:type="gramStart"/>
       <w:r>
         <w:rPr>
           <w:rFonts w:ascii="Times New Roman" w:hAnsi="Times New Roman" w:cs="Times New Roman"/>
@@ -1157,7 +1164,6 @@
         </w:rPr>
         <w:t>que</w:t>
       </w:r>
-      <w:proofErr w:type="gramEnd"/>
       <w:r>
         <w:rPr>
           <w:rFonts w:ascii="Times New Roman" w:hAnsi="Times New Roman" w:cs="Times New Roman"/>
@@ -1224,7 +1230,7 @@
 </file>
 
 <file path=word/numbering.xml><?xml version="1.0" encoding="utf-8"?>
-<w:numbering xmlns:wpc="http://schemas.microsoft.com/office/word/2010/wordprocessingCanvas" xmlns:cx="http://schemas.microsoft.com/office/drawing/2014/chartex" xmlns:cx1="http://schemas.microsoft.com/office/drawing/2015/9/8/chartex" xmlns:cx2="http://schemas.microsoft.com/office/drawing/2015/10/21/chartex" xmlns:cx3="http://schemas.microsoft.com/office/drawing/2016/5/9/chartex" xmlns:cx4="http://schemas.microsoft.com/office/drawing/2016/5/10/chartex" xmlns:cx5="http://schemas.microsoft.com/office/drawing/2016/5/11/chartex" xmlns:cx6="http://schemas.microsoft.com/office/drawing/2016/5/12/chartex" xmlns:cx7="http://schemas.microsoft.com/office/drawing/2016/5/13/chartex" xmlns:cx8="http://schemas.microsoft.com/office/drawing/2016/5/14/chartex" xmlns:mc="http://schemas.openxmlformats.org/markup-compatibility/2006" xmlns:aink="http://schemas.microsoft.com/office/drawing/2016/ink" xmlns:am3d="http://schemas.microsoft.com/office/drawing/2017/model3d" xmlns:o="urn:schemas-microsoft-com:office:office" xmlns:r="http://schemas.openxmlformats.org/officeDocument/2006/relationships" xmlns:m="http://schemas.openxmlformats.org/officeDocument/2006/math" xmlns:v="urn:schemas-microsoft-com:vml" xmlns:wp14="http://schemas.microsoft.com/office/word/2010/wordprocessingDrawing" xmlns:wp="http://schemas.openxmlformats.org/drawingml/2006/wordprocessingDrawing" xmlns:w10="urn:schemas-microsoft-com:office:word" xmlns:w="http://schemas.openxmlformats.org/wordprocessingml/2006/main" xmlns:w14="http://schemas.microsoft.com/office/word/2010/wordml" xmlns:w15="http://schemas.microsoft.com/office/word/2012/wordml" xmlns:w16cid="http://schemas.microsoft.com/office/word/2016/wordml/cid" xmlns:w16se="http://schemas.microsoft.com/office/word/2015/wordml/symex" xmlns:wpg="http://schemas.microsoft.com/office/word/2010/wordprocessingGroup" xmlns:wpi="http://schemas.microsoft.com/office/word/2010/wordprocessingInk" xmlns:wne="http://schemas.microsoft.com/office/word/2006/wordml" xmlns:wps="http://schemas.microsoft.com/office/word/2010/wordprocessingShape" mc:Ignorable="w14 w15 w16se w16cid wp14">
+<w:numbering xmlns:wpc="http://schemas.microsoft.com/office/word/2010/wordprocessingCanvas" xmlns:cx="http://schemas.microsoft.com/office/drawing/2014/chartex" xmlns:mc="http://schemas.openxmlformats.org/markup-compatibility/2006" xmlns:o="urn:schemas-microsoft-com:office:office" xmlns:r="http://schemas.openxmlformats.org/officeDocument/2006/relationships" xmlns:m="http://schemas.openxmlformats.org/officeDocument/2006/math" xmlns:v="urn:schemas-microsoft-com:vml" xmlns:wp14="http://schemas.microsoft.com/office/word/2010/wordprocessingDrawing" xmlns:wp="http://schemas.openxmlformats.org/drawingml/2006/wordprocessingDrawing" xmlns:w10="urn:schemas-microsoft-com:office:word" xmlns:w="http://schemas.openxmlformats.org/wordprocessingml/2006/main" xmlns:w14="http://schemas.microsoft.com/office/word/2010/wordml" xmlns:w15="http://schemas.microsoft.com/office/word/2012/wordml" xmlns:w16se="http://schemas.microsoft.com/office/word/2015/wordml/symex" xmlns:wpg="http://schemas.microsoft.com/office/word/2010/wordprocessingGroup" xmlns:wpi="http://schemas.microsoft.com/office/word/2010/wordprocessingInk" xmlns:wne="http://schemas.microsoft.com/office/word/2006/wordml" xmlns:wps="http://schemas.microsoft.com/office/word/2010/wordprocessingShape" mc:Ignorable="w14 w15 w16se wp14">
   <w:abstractNum w:abstractNumId="0" w15:restartNumberingAfterBreak="0">
     <w:nsid w:val="4685233A"/>
     <w:multiLevelType w:val="hybridMultilevel"/>
@@ -1344,7 +1350,7 @@
 </file>
 
 <file path=word/styles.xml><?xml version="1.0" encoding="utf-8"?>
-<w:styles xmlns:mc="http://schemas.openxmlformats.org/markup-compatibility/2006" xmlns:r="http://schemas.openxmlformats.org/officeDocument/2006/relationships" xmlns:w="http://schemas.openxmlformats.org/wordprocessingml/2006/main" xmlns:w14="http://schemas.microsoft.com/office/word/2010/wordml" xmlns:w15="http://schemas.microsoft.com/office/word/2012/wordml" xmlns:w16cid="http://schemas.microsoft.com/office/word/2016/wordml/cid" xmlns:w16se="http://schemas.microsoft.com/office/word/2015/wordml/symex" mc:Ignorable="w14 w15 w16se w16cid">
+<w:styles xmlns:mc="http://schemas.openxmlformats.org/markup-compatibility/2006" xmlns:r="http://schemas.openxmlformats.org/officeDocument/2006/relationships" xmlns:w="http://schemas.openxmlformats.org/wordprocessingml/2006/main" xmlns:w14="http://schemas.microsoft.com/office/word/2010/wordml" xmlns:w15="http://schemas.microsoft.com/office/word/2012/wordml" xmlns:w16se="http://schemas.microsoft.com/office/word/2015/wordml/symex" mc:Ignorable="w14 w15 w16se">
   <w:docDefaults>
     <w:rPrDefault>
       <w:rPr>
@@ -1360,7 +1366,7 @@
       </w:pPr>
     </w:pPrDefault>
   </w:docDefaults>
-  <w:latentStyles w:defLockedState="0" w:defUIPriority="99" w:defSemiHidden="0" w:defUnhideWhenUsed="0" w:defQFormat="0" w:count="375">
+  <w:latentStyles w:defLockedState="0" w:defUIPriority="99" w:defSemiHidden="0" w:defUnhideWhenUsed="0" w:defQFormat="0" w:count="371">
     <w:lsdException w:name="Normal" w:uiPriority="0" w:qFormat="1"/>
     <w:lsdException w:name="heading 1" w:uiPriority="9" w:qFormat="1"/>
     <w:lsdException w:name="heading 2" w:semiHidden="1" w:uiPriority="9" w:unhideWhenUsed="1" w:qFormat="1"/>
@@ -1732,10 +1738,6 @@
     <w:lsdException w:name="List Table 5 Dark Accent 6" w:uiPriority="50"/>
     <w:lsdException w:name="List Table 6 Colorful Accent 6" w:uiPriority="51"/>
     <w:lsdException w:name="List Table 7 Colorful Accent 6" w:uiPriority="52"/>
-    <w:lsdException w:name="Mention" w:semiHidden="1" w:unhideWhenUsed="1"/>
-    <w:lsdException w:name="Smart Hyperlink" w:semiHidden="1" w:unhideWhenUsed="1"/>
-    <w:lsdException w:name="Hashtag" w:semiHidden="1" w:unhideWhenUsed="1"/>
-    <w:lsdException w:name="Unresolved Mention" w:semiHidden="1" w:unhideWhenUsed="1"/>
   </w:latentStyles>
   <w:style w:type="paragraph" w:default="1" w:styleId="Normal">
     <w:name w:val="Normal"/>

</xml_diff>